<commit_message>
Reforçando o conceito de laços
</commit_message>
<xml_diff>
--- a/1#java/Estruturas de Repetição e Arrays em Java/Anotações.docx
+++ b/1#java/Estruturas de Repetição e Arrays em Java/Anotações.docx
@@ -175,8 +175,8 @@
         </w:rPr>
       </w:pPr>
       <w:r>
-        <w:object w:dxaOrig="8310" w:dyaOrig="2009">
-          <v:rect xmlns:o="urn:schemas-microsoft-com:office:office" xmlns:v="urn:schemas-microsoft-com:vml" id="rectole0000000000" style="width:415.500000pt;height:100.450000pt" o:preferrelative="t" o:ole="">
+        <w:object w:dxaOrig="8524" w:dyaOrig="2044">
+          <v:rect xmlns:o="urn:schemas-microsoft-com:office:office" xmlns:v="urn:schemas-microsoft-com:vml" id="rectole0000000000" style="width:426.200000pt;height:102.200000pt" o:preferrelative="t" o:ole="">
             <o:lock v:ext="edit"/>
             <v:imagedata xmlns:r="http://schemas.openxmlformats.org/officeDocument/2006/relationships" r:id="docRId1" o:title=""/>
           </v:rect>
@@ -229,8 +229,8 @@
         </w:rPr>
       </w:pPr>
       <w:r>
-        <w:object w:dxaOrig="8310" w:dyaOrig="2055">
-          <v:rect xmlns:o="urn:schemas-microsoft-com:office:office" xmlns:v="urn:schemas-microsoft-com:vml" id="rectole0000000001" style="width:415.500000pt;height:102.750000pt" o:preferrelative="t" o:ole="">
+        <w:object w:dxaOrig="8524" w:dyaOrig="2105">
+          <v:rect xmlns:o="urn:schemas-microsoft-com:office:office" xmlns:v="urn:schemas-microsoft-com:vml" id="rectole0000000001" style="width:426.200000pt;height:105.250000pt" o:preferrelative="t" o:ole="">
             <o:lock v:ext="edit"/>
             <v:imagedata xmlns:r="http://schemas.openxmlformats.org/officeDocument/2006/relationships" r:id="docRId3" o:title=""/>
           </v:rect>
@@ -253,8 +253,8 @@
         </w:rPr>
       </w:pPr>
       <w:r>
-        <w:object w:dxaOrig="6480" w:dyaOrig="2085">
-          <v:rect xmlns:o="urn:schemas-microsoft-com:office:office" xmlns:v="urn:schemas-microsoft-com:vml" id="rectole0000000002" style="width:324.000000pt;height:104.250000pt" o:preferrelative="t" o:ole="">
+        <w:object w:dxaOrig="6641" w:dyaOrig="2125">
+          <v:rect xmlns:o="urn:schemas-microsoft-com:office:office" xmlns:v="urn:schemas-microsoft-com:vml" id="rectole0000000002" style="width:332.050000pt;height:106.250000pt" o:preferrelative="t" o:ole="">
             <o:lock v:ext="edit"/>
             <v:imagedata xmlns:r="http://schemas.openxmlformats.org/officeDocument/2006/relationships" r:id="docRId5" o:title=""/>
           </v:rect>
@@ -437,12 +437,722 @@
         </w:rPr>
       </w:pPr>
     </w:p>
+    <w:p>
+      <w:pPr>
+        <w:spacing w:before="0" w:after="200" w:line="276"/>
+        <w:ind w:right="0" w:left="0" w:firstLine="0"/>
+        <w:jc w:val="center"/>
+        <w:rPr>
+          <w:rFonts w:ascii="Arial" w:hAnsi="Arial" w:cs="Arial" w:eastAsia="Arial"/>
+          <w:b/>
+          <w:color w:val="auto"/>
+          <w:spacing w:val="0"/>
+          <w:position w:val="0"/>
+          <w:sz w:val="28"/>
+          <w:shd w:fill="auto" w:val="clear"/>
+        </w:rPr>
+      </w:pPr>
+      <w:r>
+        <w:rPr>
+          <w:rFonts w:ascii="Arial" w:hAnsi="Arial" w:cs="Arial" w:eastAsia="Arial"/>
+          <w:b/>
+          <w:color w:val="auto"/>
+          <w:spacing w:val="0"/>
+          <w:position w:val="0"/>
+          <w:sz w:val="28"/>
+          <w:shd w:fill="auto" w:val="clear"/>
+        </w:rPr>
+        <w:t xml:space="preserve">Interruptores</w:t>
+      </w:r>
+    </w:p>
+    <w:p>
+      <w:pPr>
+        <w:spacing w:before="0" w:after="200" w:line="276"/>
+        <w:ind w:right="0" w:left="0" w:firstLine="0"/>
+        <w:jc w:val="both"/>
+        <w:rPr>
+          <w:rFonts w:ascii="Arial" w:hAnsi="Arial" w:cs="Arial" w:eastAsia="Arial"/>
+          <w:color w:val="auto"/>
+          <w:spacing w:val="0"/>
+          <w:position w:val="0"/>
+          <w:sz w:val="24"/>
+          <w:shd w:fill="auto" w:val="clear"/>
+        </w:rPr>
+      </w:pPr>
+      <w:r>
+        <w:rPr>
+          <w:rFonts w:ascii="Arial" w:hAnsi="Arial" w:cs="Arial" w:eastAsia="Arial"/>
+          <w:color w:val="auto"/>
+          <w:spacing w:val="0"/>
+          <w:position w:val="0"/>
+          <w:sz w:val="24"/>
+          <w:shd w:fill="auto" w:val="clear"/>
+        </w:rPr>
+        <w:t xml:space="preserve">São comandos que tem a capacidade de modificar o fluxo de execução de loops ou metodos.</w:t>
+      </w:r>
+    </w:p>
+    <w:p>
+      <w:pPr>
+        <w:numPr>
+          <w:ilvl w:val="0"/>
+          <w:numId w:val="9"/>
+        </w:numPr>
+        <w:spacing w:before="0" w:after="200" w:line="276"/>
+        <w:ind w:right="0" w:left="720" w:hanging="360"/>
+        <w:jc w:val="both"/>
+        <w:rPr>
+          <w:rFonts w:ascii="Arial" w:hAnsi="Arial" w:cs="Arial" w:eastAsia="Arial"/>
+          <w:color w:val="auto"/>
+          <w:spacing w:val="0"/>
+          <w:position w:val="0"/>
+          <w:sz w:val="24"/>
+          <w:shd w:fill="auto" w:val="clear"/>
+        </w:rPr>
+      </w:pPr>
+      <w:r>
+        <w:rPr>
+          <w:rFonts w:ascii="Arial" w:hAnsi="Arial" w:cs="Arial" w:eastAsia="Arial"/>
+          <w:color w:val="auto"/>
+          <w:spacing w:val="0"/>
+          <w:position w:val="0"/>
+          <w:sz w:val="24"/>
+          <w:shd w:fill="auto" w:val="clear"/>
+        </w:rPr>
+        <w:t xml:space="preserve">Break</w:t>
+      </w:r>
+    </w:p>
+    <w:p>
+      <w:pPr>
+        <w:spacing w:before="0" w:after="200" w:line="276"/>
+        <w:ind w:right="0" w:left="0" w:firstLine="0"/>
+        <w:jc w:val="both"/>
+        <w:rPr>
+          <w:rFonts w:ascii="Arial" w:hAnsi="Arial" w:cs="Arial" w:eastAsia="Arial"/>
+          <w:color w:val="auto"/>
+          <w:spacing w:val="0"/>
+          <w:position w:val="0"/>
+          <w:sz w:val="24"/>
+          <w:shd w:fill="auto" w:val="clear"/>
+        </w:rPr>
+      </w:pPr>
+      <w:r>
+        <w:rPr>
+          <w:rFonts w:ascii="Arial" w:hAnsi="Arial" w:cs="Arial" w:eastAsia="Arial"/>
+          <w:color w:val="auto"/>
+          <w:spacing w:val="0"/>
+          <w:position w:val="0"/>
+          <w:sz w:val="24"/>
+          <w:shd w:fill="auto" w:val="clear"/>
+        </w:rPr>
+        <w:t xml:space="preserve">Interrompe a exeução do for, while e switch</w:t>
+      </w:r>
+    </w:p>
+    <w:p>
+      <w:pPr>
+        <w:spacing w:before="0" w:after="200" w:line="276"/>
+        <w:ind w:right="0" w:left="0" w:firstLine="0"/>
+        <w:jc w:val="both"/>
+        <w:rPr>
+          <w:rFonts w:ascii="Arial" w:hAnsi="Arial" w:cs="Arial" w:eastAsia="Arial"/>
+          <w:color w:val="auto"/>
+          <w:spacing w:val="0"/>
+          <w:position w:val="0"/>
+          <w:sz w:val="24"/>
+          <w:shd w:fill="auto" w:val="clear"/>
+        </w:rPr>
+      </w:pPr>
+      <w:r>
+        <w:rPr>
+          <w:rFonts w:ascii="Arial" w:hAnsi="Arial" w:cs="Arial" w:eastAsia="Arial"/>
+          <w:color w:val="auto"/>
+          <w:spacing w:val="0"/>
+          <w:position w:val="0"/>
+          <w:sz w:val="24"/>
+          <w:shd w:fill="auto" w:val="clear"/>
+        </w:rPr>
+        <w:t xml:space="preserve">Opções de uso: não marcada(unlabeled) e marcada(labeled)</w:t>
+      </w:r>
+    </w:p>
+    <w:p>
+      <w:pPr>
+        <w:numPr>
+          <w:ilvl w:val="0"/>
+          <w:numId w:val="11"/>
+        </w:numPr>
+        <w:spacing w:before="0" w:after="200" w:line="276"/>
+        <w:ind w:right="0" w:left="720" w:hanging="360"/>
+        <w:jc w:val="both"/>
+        <w:rPr>
+          <w:rFonts w:ascii="Arial" w:hAnsi="Arial" w:cs="Arial" w:eastAsia="Arial"/>
+          <w:color w:val="auto"/>
+          <w:spacing w:val="0"/>
+          <w:position w:val="0"/>
+          <w:sz w:val="24"/>
+          <w:shd w:fill="auto" w:val="clear"/>
+        </w:rPr>
+      </w:pPr>
+      <w:r>
+        <w:rPr>
+          <w:rFonts w:ascii="Arial" w:hAnsi="Arial" w:cs="Arial" w:eastAsia="Arial"/>
+          <w:color w:val="auto"/>
+          <w:spacing w:val="0"/>
+          <w:position w:val="0"/>
+          <w:sz w:val="24"/>
+          <w:shd w:fill="auto" w:val="clear"/>
+        </w:rPr>
+        <w:t xml:space="preserve">Continue</w:t>
+      </w:r>
+    </w:p>
+    <w:p>
+      <w:pPr>
+        <w:spacing w:before="0" w:after="200" w:line="276"/>
+        <w:ind w:right="0" w:left="0" w:firstLine="0"/>
+        <w:jc w:val="both"/>
+        <w:rPr>
+          <w:rFonts w:ascii="Arial" w:hAnsi="Arial" w:cs="Arial" w:eastAsia="Arial"/>
+          <w:color w:val="auto"/>
+          <w:spacing w:val="0"/>
+          <w:position w:val="0"/>
+          <w:sz w:val="24"/>
+          <w:shd w:fill="auto" w:val="clear"/>
+        </w:rPr>
+      </w:pPr>
+      <w:r>
+        <w:rPr>
+          <w:rFonts w:ascii="Arial" w:hAnsi="Arial" w:cs="Arial" w:eastAsia="Arial"/>
+          <w:color w:val="auto"/>
+          <w:spacing w:val="0"/>
+          <w:position w:val="0"/>
+          <w:sz w:val="24"/>
+          <w:shd w:fill="auto" w:val="clear"/>
+        </w:rPr>
+        <w:t xml:space="preserve">Interrompe parcialmente a execução do for e while.</w:t>
+      </w:r>
+    </w:p>
+    <w:p>
+      <w:pPr>
+        <w:spacing w:before="0" w:after="200" w:line="276"/>
+        <w:ind w:right="0" w:left="0" w:firstLine="0"/>
+        <w:jc w:val="both"/>
+        <w:rPr>
+          <w:rFonts w:ascii="Arial" w:hAnsi="Arial" w:cs="Arial" w:eastAsia="Arial"/>
+          <w:color w:val="auto"/>
+          <w:spacing w:val="0"/>
+          <w:position w:val="0"/>
+          <w:sz w:val="24"/>
+          <w:shd w:fill="auto" w:val="clear"/>
+        </w:rPr>
+      </w:pPr>
+      <w:r>
+        <w:rPr>
+          <w:rFonts w:ascii="Arial" w:hAnsi="Arial" w:cs="Arial" w:eastAsia="Arial"/>
+          <w:color w:val="auto"/>
+          <w:spacing w:val="0"/>
+          <w:position w:val="0"/>
+          <w:sz w:val="24"/>
+          <w:shd w:fill="auto" w:val="clear"/>
+        </w:rPr>
+        <w:t xml:space="preserve">Opções de uso: não marcada(unlabeled) </w:t>
+      </w:r>
+      <w:r>
+        <w:rPr>
+          <w:rFonts w:ascii="Arial" w:hAnsi="Arial" w:cs="Arial" w:eastAsia="Arial"/>
+          <w:color w:val="auto"/>
+          <w:spacing w:val="0"/>
+          <w:position w:val="0"/>
+          <w:sz w:val="24"/>
+          <w:shd w:fill="auto" w:val="clear"/>
+        </w:rPr>
+        <w:t xml:space="preserve">e marcada(labeled)</w:t>
+      </w:r>
+    </w:p>
+    <w:p>
+      <w:pPr>
+        <w:numPr>
+          <w:ilvl w:val="0"/>
+          <w:numId w:val="14"/>
+        </w:numPr>
+        <w:spacing w:before="0" w:after="200" w:line="276"/>
+        <w:ind w:right="0" w:left="720" w:hanging="360"/>
+        <w:jc w:val="both"/>
+        <w:rPr>
+          <w:rFonts w:ascii="Arial" w:hAnsi="Arial" w:cs="Arial" w:eastAsia="Arial"/>
+          <w:color w:val="auto"/>
+          <w:spacing w:val="0"/>
+          <w:position w:val="0"/>
+          <w:sz w:val="24"/>
+          <w:shd w:fill="auto" w:val="clear"/>
+        </w:rPr>
+      </w:pPr>
+      <w:r>
+        <w:rPr>
+          <w:rFonts w:ascii="Arial" w:hAnsi="Arial" w:cs="Arial" w:eastAsia="Arial"/>
+          <w:color w:val="auto"/>
+          <w:spacing w:val="0"/>
+          <w:position w:val="0"/>
+          <w:sz w:val="24"/>
+          <w:shd w:fill="auto" w:val="clear"/>
+        </w:rPr>
+        <w:t xml:space="preserve">Return</w:t>
+      </w:r>
+    </w:p>
+    <w:p>
+      <w:pPr>
+        <w:spacing w:before="0" w:after="200" w:line="276"/>
+        <w:ind w:right="0" w:left="0" w:firstLine="0"/>
+        <w:jc w:val="both"/>
+        <w:rPr>
+          <w:rFonts w:ascii="Arial" w:hAnsi="Arial" w:cs="Arial" w:eastAsia="Arial"/>
+          <w:color w:val="auto"/>
+          <w:spacing w:val="0"/>
+          <w:position w:val="0"/>
+          <w:sz w:val="24"/>
+          <w:shd w:fill="auto" w:val="clear"/>
+        </w:rPr>
+      </w:pPr>
+      <w:r>
+        <w:rPr>
+          <w:rFonts w:ascii="Arial" w:hAnsi="Arial" w:cs="Arial" w:eastAsia="Arial"/>
+          <w:color w:val="auto"/>
+          <w:spacing w:val="0"/>
+          <w:position w:val="0"/>
+          <w:sz w:val="24"/>
+          <w:shd w:fill="auto" w:val="clear"/>
+        </w:rPr>
+        <w:t xml:space="preserve">Interrompe a execução do método.</w:t>
+      </w:r>
+    </w:p>
+    <w:p>
+      <w:pPr>
+        <w:spacing w:before="0" w:after="200" w:line="276"/>
+        <w:ind w:right="0" w:left="0" w:firstLine="0"/>
+        <w:jc w:val="both"/>
+        <w:rPr>
+          <w:rFonts w:ascii="Arial" w:hAnsi="Arial" w:cs="Arial" w:eastAsia="Arial"/>
+          <w:color w:val="auto"/>
+          <w:spacing w:val="0"/>
+          <w:position w:val="0"/>
+          <w:sz w:val="24"/>
+          <w:shd w:fill="auto" w:val="clear"/>
+        </w:rPr>
+      </w:pPr>
+      <w:r>
+        <w:rPr>
+          <w:rFonts w:ascii="Arial" w:hAnsi="Arial" w:cs="Arial" w:eastAsia="Arial"/>
+          <w:color w:val="auto"/>
+          <w:spacing w:val="0"/>
+          <w:position w:val="0"/>
+          <w:sz w:val="24"/>
+          <w:shd w:fill="auto" w:val="clear"/>
+        </w:rPr>
+        <w:t xml:space="preserve">Opções de uso: com ou sem valor.</w:t>
+      </w:r>
+    </w:p>
+    <w:p>
+      <w:pPr>
+        <w:spacing w:before="0" w:after="200" w:line="276"/>
+        <w:ind w:right="0" w:left="0" w:firstLine="0"/>
+        <w:jc w:val="both"/>
+        <w:rPr>
+          <w:rFonts w:ascii="Arial" w:hAnsi="Arial" w:cs="Arial" w:eastAsia="Arial"/>
+          <w:color w:val="auto"/>
+          <w:spacing w:val="0"/>
+          <w:position w:val="0"/>
+          <w:sz w:val="24"/>
+          <w:shd w:fill="auto" w:val="clear"/>
+        </w:rPr>
+      </w:pPr>
+    </w:p>
+    <w:p>
+      <w:pPr>
+        <w:spacing w:before="0" w:after="200" w:line="276"/>
+        <w:ind w:right="0" w:left="0" w:firstLine="0"/>
+        <w:jc w:val="both"/>
+        <w:rPr>
+          <w:rFonts w:ascii="Arial" w:hAnsi="Arial" w:cs="Arial" w:eastAsia="Arial"/>
+          <w:color w:val="auto"/>
+          <w:spacing w:val="0"/>
+          <w:position w:val="0"/>
+          <w:sz w:val="24"/>
+          <w:shd w:fill="auto" w:val="clear"/>
+        </w:rPr>
+      </w:pPr>
+      <w:r>
+        <w:rPr>
+          <w:rFonts w:ascii="Arial" w:hAnsi="Arial" w:cs="Arial" w:eastAsia="Arial"/>
+          <w:color w:val="auto"/>
+          <w:spacing w:val="0"/>
+          <w:position w:val="0"/>
+          <w:sz w:val="24"/>
+          <w:shd w:fill="auto" w:val="clear"/>
+        </w:rPr>
+        <w:t xml:space="preserve">O que são Arrays?</w:t>
+      </w:r>
+    </w:p>
+    <w:p>
+      <w:pPr>
+        <w:spacing w:before="0" w:after="200" w:line="276"/>
+        <w:ind w:right="0" w:left="0" w:firstLine="0"/>
+        <w:jc w:val="both"/>
+        <w:rPr>
+          <w:rFonts w:ascii="Arial" w:hAnsi="Arial" w:cs="Arial" w:eastAsia="Arial"/>
+          <w:color w:val="auto"/>
+          <w:spacing w:val="0"/>
+          <w:position w:val="0"/>
+          <w:sz w:val="24"/>
+          <w:shd w:fill="auto" w:val="clear"/>
+        </w:rPr>
+      </w:pPr>
+      <w:r>
+        <w:rPr>
+          <w:rFonts w:ascii="Arial" w:hAnsi="Arial" w:cs="Arial" w:eastAsia="Arial"/>
+          <w:color w:val="auto"/>
+          <w:spacing w:val="0"/>
+          <w:position w:val="0"/>
+          <w:sz w:val="24"/>
+          <w:shd w:fill="auto" w:val="clear"/>
+        </w:rPr>
+        <w:t xml:space="preserve">é um tipo de dado especial,onde um conjunto de valores podem ser armazenados.</w:t>
+      </w:r>
+    </w:p>
+    <w:p>
+      <w:pPr>
+        <w:numPr>
+          <w:ilvl w:val="0"/>
+          <w:numId w:val="16"/>
+        </w:numPr>
+        <w:spacing w:before="0" w:after="200" w:line="276"/>
+        <w:ind w:right="0" w:left="720" w:hanging="360"/>
+        <w:jc w:val="both"/>
+        <w:rPr>
+          <w:rFonts w:ascii="Arial" w:hAnsi="Arial" w:cs="Arial" w:eastAsia="Arial"/>
+          <w:color w:val="auto"/>
+          <w:spacing w:val="0"/>
+          <w:position w:val="0"/>
+          <w:sz w:val="24"/>
+          <w:shd w:fill="auto" w:val="clear"/>
+        </w:rPr>
+      </w:pPr>
+      <w:r>
+        <w:rPr>
+          <w:rFonts w:ascii="Arial" w:hAnsi="Arial" w:cs="Arial" w:eastAsia="Arial"/>
+          <w:color w:val="auto"/>
+          <w:spacing w:val="0"/>
+          <w:position w:val="0"/>
+          <w:sz w:val="24"/>
+          <w:shd w:fill="auto" w:val="clear"/>
+        </w:rPr>
+        <w:t xml:space="preserve">Sequencial</w:t>
+      </w:r>
+    </w:p>
+    <w:p>
+      <w:pPr>
+        <w:numPr>
+          <w:ilvl w:val="0"/>
+          <w:numId w:val="16"/>
+        </w:numPr>
+        <w:spacing w:before="0" w:after="200" w:line="276"/>
+        <w:ind w:right="0" w:left="720" w:hanging="360"/>
+        <w:jc w:val="both"/>
+        <w:rPr>
+          <w:rFonts w:ascii="Arial" w:hAnsi="Arial" w:cs="Arial" w:eastAsia="Arial"/>
+          <w:color w:val="auto"/>
+          <w:spacing w:val="0"/>
+          <w:position w:val="0"/>
+          <w:sz w:val="24"/>
+          <w:shd w:fill="auto" w:val="clear"/>
+        </w:rPr>
+      </w:pPr>
+      <w:r>
+        <w:rPr>
+          <w:rFonts w:ascii="Arial" w:hAnsi="Arial" w:cs="Arial" w:eastAsia="Arial"/>
+          <w:color w:val="auto"/>
+          <w:spacing w:val="0"/>
+          <w:position w:val="0"/>
+          <w:sz w:val="24"/>
+          <w:shd w:fill="auto" w:val="clear"/>
+        </w:rPr>
+        <w:t xml:space="preserve">Finito e fixo</w:t>
+      </w:r>
+    </w:p>
+    <w:p>
+      <w:pPr>
+        <w:numPr>
+          <w:ilvl w:val="0"/>
+          <w:numId w:val="16"/>
+        </w:numPr>
+        <w:spacing w:before="0" w:after="200" w:line="276"/>
+        <w:ind w:right="0" w:left="720" w:hanging="360"/>
+        <w:jc w:val="both"/>
+        <w:rPr>
+          <w:rFonts w:ascii="Arial" w:hAnsi="Arial" w:cs="Arial" w:eastAsia="Arial"/>
+          <w:color w:val="auto"/>
+          <w:spacing w:val="0"/>
+          <w:position w:val="0"/>
+          <w:sz w:val="24"/>
+          <w:shd w:fill="auto" w:val="clear"/>
+        </w:rPr>
+      </w:pPr>
+      <w:r>
+        <w:rPr>
+          <w:rFonts w:ascii="Arial" w:hAnsi="Arial" w:cs="Arial" w:eastAsia="Arial"/>
+          <w:color w:val="auto"/>
+          <w:spacing w:val="0"/>
+          <w:position w:val="0"/>
+          <w:sz w:val="24"/>
+          <w:shd w:fill="auto" w:val="clear"/>
+        </w:rPr>
+        <w:t xml:space="preserve">Homogeneo</w:t>
+      </w:r>
+    </w:p>
+    <w:p>
+      <w:pPr>
+        <w:numPr>
+          <w:ilvl w:val="0"/>
+          <w:numId w:val="16"/>
+        </w:numPr>
+        <w:spacing w:before="0" w:after="200" w:line="276"/>
+        <w:ind w:right="0" w:left="720" w:hanging="360"/>
+        <w:jc w:val="both"/>
+        <w:rPr>
+          <w:rFonts w:ascii="Arial" w:hAnsi="Arial" w:cs="Arial" w:eastAsia="Arial"/>
+          <w:color w:val="auto"/>
+          <w:spacing w:val="0"/>
+          <w:position w:val="0"/>
+          <w:sz w:val="24"/>
+          <w:shd w:fill="auto" w:val="clear"/>
+        </w:rPr>
+      </w:pPr>
+      <w:r>
+        <w:rPr>
+          <w:rFonts w:ascii="Arial" w:hAnsi="Arial" w:cs="Arial" w:eastAsia="Arial"/>
+          <w:color w:val="auto"/>
+          <w:spacing w:val="0"/>
+          <w:position w:val="0"/>
+          <w:sz w:val="24"/>
+          <w:shd w:fill="auto" w:val="clear"/>
+        </w:rPr>
+        <w:t xml:space="preserve">Indexado</w:t>
+      </w:r>
+    </w:p>
+    <w:p>
+      <w:pPr>
+        <w:spacing w:before="0" w:after="200" w:line="276"/>
+        <w:ind w:right="0" w:left="0" w:firstLine="0"/>
+        <w:jc w:val="both"/>
+        <w:rPr>
+          <w:rFonts w:ascii="Arial" w:hAnsi="Arial" w:cs="Arial" w:eastAsia="Arial"/>
+          <w:color w:val="auto"/>
+          <w:spacing w:val="0"/>
+          <w:position w:val="0"/>
+          <w:sz w:val="24"/>
+          <w:shd w:fill="auto" w:val="clear"/>
+        </w:rPr>
+      </w:pPr>
+    </w:p>
+    <w:p>
+      <w:pPr>
+        <w:spacing w:before="0" w:after="200" w:line="240"/>
+        <w:ind w:right="0" w:left="0" w:firstLine="0"/>
+        <w:jc w:val="both"/>
+        <w:rPr>
+          <w:rFonts w:ascii="Arial" w:hAnsi="Arial" w:cs="Arial" w:eastAsia="Arial"/>
+          <w:color w:val="auto"/>
+          <w:spacing w:val="0"/>
+          <w:position w:val="0"/>
+          <w:sz w:val="24"/>
+          <w:shd w:fill="auto" w:val="clear"/>
+        </w:rPr>
+      </w:pPr>
+      <w:r>
+        <w:object w:dxaOrig="7439" w:dyaOrig="2610">
+          <v:rect xmlns:o="urn:schemas-microsoft-com:office:office" xmlns:v="urn:schemas-microsoft-com:vml" id="rectole0000000003" style="width:371.950000pt;height:130.500000pt" o:preferrelative="t" o:ole="">
+            <o:lock v:ext="edit"/>
+            <v:imagedata xmlns:r="http://schemas.openxmlformats.org/officeDocument/2006/relationships" r:id="docRId7" o:title=""/>
+          </v:rect>
+          <o:OLEObject xmlns:r="http://schemas.openxmlformats.org/officeDocument/2006/relationships" xmlns:o="urn:schemas-microsoft-com:office:office" Type="Embed" ProgID="StaticDib" DrawAspect="Content" ObjectID="0000000003" ShapeID="rectole0000000003" r:id="docRId6"/>
+        </w:object>
+      </w:r>
+    </w:p>
+    <w:p>
+      <w:pPr>
+        <w:spacing w:before="0" w:after="200" w:line="240"/>
+        <w:ind w:right="0" w:left="0" w:firstLine="0"/>
+        <w:jc w:val="both"/>
+        <w:rPr>
+          <w:rFonts w:ascii="Arial" w:hAnsi="Arial" w:cs="Arial" w:eastAsia="Arial"/>
+          <w:color w:val="auto"/>
+          <w:spacing w:val="0"/>
+          <w:position w:val="0"/>
+          <w:sz w:val="24"/>
+          <w:shd w:fill="auto" w:val="clear"/>
+        </w:rPr>
+      </w:pPr>
+      <w:r>
+        <w:rPr>
+          <w:rFonts w:ascii="Arial" w:hAnsi="Arial" w:cs="Arial" w:eastAsia="Arial"/>
+          <w:color w:val="auto"/>
+          <w:spacing w:val="0"/>
+          <w:position w:val="0"/>
+          <w:sz w:val="24"/>
+          <w:shd w:fill="auto" w:val="clear"/>
+        </w:rPr>
+        <w:t xml:space="preserve">Definição e inicialização</w:t>
+      </w:r>
+    </w:p>
+    <w:p>
+      <w:pPr>
+        <w:spacing w:before="0" w:after="200" w:line="240"/>
+        <w:ind w:right="0" w:left="0" w:firstLine="0"/>
+        <w:jc w:val="both"/>
+        <w:rPr>
+          <w:rFonts w:ascii="Arial" w:hAnsi="Arial" w:cs="Arial" w:eastAsia="Arial"/>
+          <w:color w:val="auto"/>
+          <w:spacing w:val="0"/>
+          <w:position w:val="0"/>
+          <w:sz w:val="24"/>
+          <w:shd w:fill="auto" w:val="clear"/>
+        </w:rPr>
+      </w:pPr>
+      <w:r>
+        <w:rPr>
+          <w:rFonts w:ascii="Arial" w:hAnsi="Arial" w:cs="Arial" w:eastAsia="Arial"/>
+          <w:color w:val="auto"/>
+          <w:spacing w:val="0"/>
+          <w:position w:val="0"/>
+          <w:sz w:val="24"/>
+          <w:shd w:fill="auto" w:val="clear"/>
+        </w:rPr>
+        <w:t xml:space="preserve"> &lt;tipo&gt; [] nome =&lt;?valorInicial&gt;// mais comum</w:t>
+      </w:r>
+    </w:p>
+    <w:p>
+      <w:pPr>
+        <w:spacing w:before="0" w:after="200" w:line="240"/>
+        <w:ind w:right="0" w:left="0" w:firstLine="0"/>
+        <w:jc w:val="both"/>
+        <w:rPr>
+          <w:rFonts w:ascii="Arial" w:hAnsi="Arial" w:cs="Arial" w:eastAsia="Arial"/>
+          <w:color w:val="auto"/>
+          <w:spacing w:val="0"/>
+          <w:position w:val="0"/>
+          <w:sz w:val="24"/>
+          <w:shd w:fill="auto" w:val="clear"/>
+        </w:rPr>
+      </w:pPr>
+      <w:r>
+        <w:rPr>
+          <w:rFonts w:ascii="Arial" w:hAnsi="Arial" w:cs="Arial" w:eastAsia="Arial"/>
+          <w:color w:val="auto"/>
+          <w:spacing w:val="0"/>
+          <w:position w:val="0"/>
+          <w:sz w:val="24"/>
+          <w:shd w:fill="auto" w:val="clear"/>
+        </w:rPr>
+        <w:t xml:space="preserve">&lt;tipo&gt;  nome[] =&lt;?valorInicial&gt;// </w:t>
+      </w:r>
+    </w:p>
+    <w:p>
+      <w:pPr>
+        <w:spacing w:before="0" w:after="200" w:line="240"/>
+        <w:ind w:right="0" w:left="0" w:firstLine="0"/>
+        <w:jc w:val="both"/>
+        <w:rPr>
+          <w:rFonts w:ascii="Arial" w:hAnsi="Arial" w:cs="Arial" w:eastAsia="Arial"/>
+          <w:color w:val="auto"/>
+          <w:spacing w:val="0"/>
+          <w:position w:val="0"/>
+          <w:sz w:val="24"/>
+          <w:shd w:fill="auto" w:val="clear"/>
+        </w:rPr>
+      </w:pPr>
+      <w:r>
+        <w:object w:dxaOrig="4635" w:dyaOrig="3420">
+          <v:rect xmlns:o="urn:schemas-microsoft-com:office:office" xmlns:v="urn:schemas-microsoft-com:vml" id="rectole0000000004" style="width:231.750000pt;height:171.000000pt" o:preferrelative="t" o:ole="">
+            <o:lock v:ext="edit"/>
+            <v:imagedata xmlns:r="http://schemas.openxmlformats.org/officeDocument/2006/relationships" r:id="docRId9" o:title=""/>
+          </v:rect>
+          <o:OLEObject xmlns:r="http://schemas.openxmlformats.org/officeDocument/2006/relationships" xmlns:o="urn:schemas-microsoft-com:office:office" Type="Embed" ProgID="StaticDib" DrawAspect="Content" ObjectID="0000000004" ShapeID="rectole0000000004" r:id="docRId8"/>
+        </w:object>
+      </w:r>
+    </w:p>
+    <w:p>
+      <w:pPr>
+        <w:spacing w:before="0" w:after="200" w:line="240"/>
+        <w:ind w:right="0" w:left="0" w:firstLine="0"/>
+        <w:jc w:val="both"/>
+        <w:rPr>
+          <w:rFonts w:ascii="Arial" w:hAnsi="Arial" w:cs="Arial" w:eastAsia="Arial"/>
+          <w:color w:val="auto"/>
+          <w:spacing w:val="0"/>
+          <w:position w:val="0"/>
+          <w:sz w:val="24"/>
+          <w:shd w:fill="auto" w:val="clear"/>
+        </w:rPr>
+      </w:pPr>
+    </w:p>
+    <w:p>
+      <w:pPr>
+        <w:spacing w:before="0" w:after="200" w:line="276"/>
+        <w:ind w:right="0" w:left="0" w:firstLine="0"/>
+        <w:jc w:val="both"/>
+        <w:rPr>
+          <w:rFonts w:ascii="Arial" w:hAnsi="Arial" w:cs="Arial" w:eastAsia="Arial"/>
+          <w:color w:val="auto"/>
+          <w:spacing w:val="0"/>
+          <w:position w:val="0"/>
+          <w:sz w:val="24"/>
+          <w:shd w:fill="auto" w:val="clear"/>
+        </w:rPr>
+      </w:pPr>
+    </w:p>
   </w:body>
 </w:document>
 </file>
 
 <file path=word/numbering.xml><?xml version="1.0" encoding="utf-8"?>
-<w:numbering xmlns:w="http://schemas.openxmlformats.org/wordprocessingml/2006/main"/>
+<w:numbering xmlns:w="http://schemas.openxmlformats.org/wordprocessingml/2006/main">
+  <w:abstractNum w:abstractNumId="0">
+    <w:lvl w:ilvl="0">
+      <w:start w:val="1"/>
+      <w:numFmt w:val="bullet"/>
+      <w:lvlText w:val="•"/>
+    </w:lvl>
+  </w:abstractNum>
+  <w:abstractNum w:abstractNumId="6">
+    <w:lvl w:ilvl="0">
+      <w:start w:val="1"/>
+      <w:numFmt w:val="bullet"/>
+      <w:lvlText w:val="•"/>
+    </w:lvl>
+  </w:abstractNum>
+  <w:abstractNum w:abstractNumId="12">
+    <w:lvl w:ilvl="0">
+      <w:start w:val="1"/>
+      <w:numFmt w:val="bullet"/>
+      <w:lvlText w:val="•"/>
+    </w:lvl>
+  </w:abstractNum>
+  <w:abstractNum w:abstractNumId="18">
+    <w:lvl w:ilvl="0">
+      <w:start w:val="1"/>
+      <w:numFmt w:val="bullet"/>
+      <w:lvlText w:val="•"/>
+    </w:lvl>
+  </w:abstractNum>
+  <w:num w:numId="9">
+    <w:abstractNumId w:val="18"/>
+  </w:num>
+  <w:num w:numId="11">
+    <w:abstractNumId w:val="12"/>
+  </w:num>
+  <w:num w:numId="14">
+    <w:abstractNumId w:val="6"/>
+  </w:num>
+  <w:num w:numId="16">
+    <w:abstractNumId w:val="0"/>
+  </w:num>
+</w:numbering>
 </file>
 
 <file path=word/styles.xml><?xml version="1.0" encoding="utf-8"?>

</xml_diff>